<commit_message>
docs: add scope status checklist
</commit_message>
<xml_diff>
--- a/docs/Projeto_Calculadora_Python_Escopo_Plano_v2_2.docx
+++ b/docs/Projeto_Calculadora_Python_Escopo_Plano_v2_2.docx
@@ -6,11 +6,13 @@
       <w:pPr>
         <w:jc w:val="center"/>
         <w:rPr>
-          <w:lang w:val="pt-BR"/>
-        </w:rPr>
-      </w:pPr>
-      <w:r>
-        <w:rPr>
+          <w:rFonts w:ascii="Arial" w:hAnsi="Arial" w:cs="Arial"/>
+          <w:lang w:val="pt-BR"/>
+        </w:rPr>
+      </w:pPr>
+      <w:r>
+        <w:rPr>
+          <w:rFonts w:ascii="Arial" w:hAnsi="Arial" w:cs="Arial"/>
           <w:b/>
           <w:sz w:val="40"/>
           <w:lang w:val="pt-BR"/>
@@ -22,11 +24,13 @@
       <w:pPr>
         <w:jc w:val="center"/>
         <w:rPr>
-          <w:lang w:val="pt-BR"/>
-        </w:rPr>
-      </w:pPr>
-      <w:r>
-        <w:rPr>
+          <w:rFonts w:ascii="Arial" w:hAnsi="Arial" w:cs="Arial"/>
+          <w:lang w:val="pt-BR"/>
+        </w:rPr>
+      </w:pPr>
+      <w:r>
+        <w:rPr>
+          <w:rFonts w:ascii="Arial" w:hAnsi="Arial" w:cs="Arial"/>
           <w:i/>
           <w:sz w:val="24"/>
           <w:lang w:val="pt-BR"/>
@@ -38,11 +42,13 @@
       <w:pPr>
         <w:jc w:val="center"/>
         <w:rPr>
-          <w:lang w:val="pt-BR"/>
-        </w:rPr>
-      </w:pPr>
-      <w:r>
-        <w:rPr>
+          <w:rFonts w:ascii="Arial" w:hAnsi="Arial" w:cs="Arial"/>
+          <w:lang w:val="pt-BR"/>
+        </w:rPr>
+      </w:pPr>
+      <w:r>
+        <w:rPr>
+          <w:rFonts w:ascii="Arial" w:hAnsi="Arial" w:cs="Arial"/>
           <w:sz w:val="20"/>
           <w:lang w:val="pt-BR"/>
         </w:rPr>
@@ -52,6 +58,7 @@
     <w:p>
       <w:pPr>
         <w:rPr>
+          <w:rFonts w:ascii="Arial" w:hAnsi="Arial" w:cs="Arial"/>
           <w:lang w:val="pt-BR"/>
         </w:rPr>
       </w:pPr>
@@ -60,11 +67,13 @@
       <w:pPr>
         <w:pStyle w:val="Heading1"/>
         <w:rPr>
-          <w:lang w:val="pt-BR"/>
-        </w:rPr>
-      </w:pPr>
-      <w:r>
-        <w:rPr>
+          <w:rFonts w:ascii="Arial" w:hAnsi="Arial" w:cs="Arial"/>
+          <w:lang w:val="pt-BR"/>
+        </w:rPr>
+      </w:pPr>
+      <w:r>
+        <w:rPr>
+          <w:rFonts w:ascii="Arial" w:hAnsi="Arial" w:cs="Arial"/>
           <w:lang w:val="pt-BR"/>
         </w:rPr>
         <w:t>1. Visão geral</w:t>
@@ -73,11 +82,13 @@
     <w:p>
       <w:pPr>
         <w:rPr>
-          <w:lang w:val="pt-BR"/>
-        </w:rPr>
-      </w:pPr>
-      <w:r>
-        <w:rPr>
+          <w:rFonts w:ascii="Arial" w:hAnsi="Arial" w:cs="Arial"/>
+          <w:lang w:val="pt-BR"/>
+        </w:rPr>
+      </w:pPr>
+      <w:r>
+        <w:rPr>
+          <w:rFonts w:ascii="Arial" w:hAnsi="Arial" w:cs="Arial"/>
           <w:lang w:val="pt-BR"/>
         </w:rPr>
         <w:t>Este documento define escopo, regras, arquitetura e plano de execução para uma calculadora básica em Python com foco em qualidade: previsibilidade de comportamento, robustez e separação clara entre lógica (Engine) e interface (GUI).</w:t>
@@ -86,9 +97,15 @@
     <w:p>
       <w:pPr>
         <w:pStyle w:val="Heading2"/>
+        <w:rPr>
+          <w:rFonts w:ascii="Arial" w:hAnsi="Arial" w:cs="Arial"/>
+        </w:rPr>
       </w:pPr>
       <w:proofErr w:type="spellStart"/>
       <w:r>
+        <w:rPr>
+          <w:rFonts w:ascii="Arial" w:hAnsi="Arial" w:cs="Arial"/>
+        </w:rPr>
         <w:t>Princípios-chave</w:t>
       </w:r>
       <w:proofErr w:type="spellEnd"/>
@@ -97,11 +114,13 @@
       <w:pPr>
         <w:pStyle w:val="ListBullet"/>
         <w:rPr>
-          <w:lang w:val="pt-BR"/>
-        </w:rPr>
-      </w:pPr>
-      <w:r>
-        <w:rPr>
+          <w:rFonts w:ascii="Arial" w:hAnsi="Arial" w:cs="Arial"/>
+          <w:lang w:val="pt-BR"/>
+        </w:rPr>
+      </w:pPr>
+      <w:r>
+        <w:rPr>
+          <w:rFonts w:ascii="Arial" w:hAnsi="Arial" w:cs="Arial"/>
           <w:lang w:val="pt-BR"/>
         </w:rPr>
         <w:t>“Cérebro” primeiro: a Engine deve funcionar e ser testável no terminal antes da GUI.</w:t>
@@ -111,11 +130,13 @@
       <w:pPr>
         <w:pStyle w:val="ListBullet"/>
         <w:rPr>
-          <w:lang w:val="pt-BR"/>
-        </w:rPr>
-      </w:pPr>
-      <w:r>
-        <w:rPr>
+          <w:rFonts w:ascii="Arial" w:hAnsi="Arial" w:cs="Arial"/>
+          <w:lang w:val="pt-BR"/>
+        </w:rPr>
+      </w:pPr>
+      <w:r>
+        <w:rPr>
+          <w:rFonts w:ascii="Arial" w:hAnsi="Arial" w:cs="Arial"/>
           <w:lang w:val="pt-BR"/>
         </w:rPr>
         <w:t>Separação de responsabilidades: a UI não calcula; ela apenas envia entradas e desenha o estado retornado pela Engine.</w:t>
@@ -125,11 +146,13 @@
       <w:pPr>
         <w:pStyle w:val="ListBullet"/>
         <w:rPr>
-          <w:lang w:val="pt-BR"/>
-        </w:rPr>
-      </w:pPr>
-      <w:r>
-        <w:rPr>
+          <w:rFonts w:ascii="Arial" w:hAnsi="Arial" w:cs="Arial"/>
+          <w:lang w:val="pt-BR"/>
+        </w:rPr>
+      </w:pPr>
+      <w:r>
+        <w:rPr>
+          <w:rFonts w:ascii="Arial" w:hAnsi="Arial" w:cs="Arial"/>
           <w:lang w:val="pt-BR"/>
         </w:rPr>
         <w:t>Precisão desde o início: cálculos internos com Decimal (módulo decimal).</w:t>
@@ -139,11 +162,13 @@
       <w:pPr>
         <w:pStyle w:val="ListBullet"/>
         <w:rPr>
-          <w:lang w:val="pt-BR"/>
-        </w:rPr>
-      </w:pPr>
-      <w:r>
-        <w:rPr>
+          <w:rFonts w:ascii="Arial" w:hAnsi="Arial" w:cs="Arial"/>
+          <w:lang w:val="pt-BR"/>
+        </w:rPr>
+      </w:pPr>
+      <w:r>
+        <w:rPr>
+          <w:rFonts w:ascii="Arial" w:hAnsi="Arial" w:cs="Arial"/>
           <w:lang w:val="pt-BR"/>
         </w:rPr>
         <w:t>Regras explícitas para casos chatos (erro, encadeamento, limpeza).</w:t>
@@ -153,11 +178,13 @@
       <w:pPr>
         <w:pStyle w:val="Heading1"/>
         <w:rPr>
-          <w:lang w:val="pt-BR"/>
-        </w:rPr>
-      </w:pPr>
-      <w:r>
-        <w:rPr>
+          <w:rFonts w:ascii="Arial" w:hAnsi="Arial" w:cs="Arial"/>
+          <w:lang w:val="pt-BR"/>
+        </w:rPr>
+      </w:pPr>
+      <w:r>
+        <w:rPr>
+          <w:rFonts w:ascii="Arial" w:hAnsi="Arial" w:cs="Arial"/>
           <w:lang w:val="pt-BR"/>
         </w:rPr>
         <w:t>2. Objetivo e limites do MVP</w:t>
@@ -167,11 +194,13 @@
       <w:pPr>
         <w:pStyle w:val="Heading2"/>
         <w:rPr>
-          <w:lang w:val="pt-BR"/>
-        </w:rPr>
-      </w:pPr>
-      <w:r>
-        <w:rPr>
+          <w:rFonts w:ascii="Arial" w:hAnsi="Arial" w:cs="Arial"/>
+          <w:lang w:val="pt-BR"/>
+        </w:rPr>
+      </w:pPr>
+      <w:r>
+        <w:rPr>
+          <w:rFonts w:ascii="Arial" w:hAnsi="Arial" w:cs="Arial"/>
           <w:lang w:val="pt-BR"/>
         </w:rPr>
         <w:t>2.1 Objetivo</w:t>
@@ -180,11 +209,13 @@
     <w:p>
       <w:pPr>
         <w:rPr>
-          <w:lang w:val="pt-BR"/>
-        </w:rPr>
-      </w:pPr>
-      <w:r>
-        <w:rPr>
+          <w:rFonts w:ascii="Arial" w:hAnsi="Arial" w:cs="Arial"/>
+          <w:lang w:val="pt-BR"/>
+        </w:rPr>
+      </w:pPr>
+      <w:r>
+        <w:rPr>
+          <w:rFonts w:ascii="Arial" w:hAnsi="Arial" w:cs="Arial"/>
           <w:lang w:val="pt-BR"/>
         </w:rPr>
         <w:t>Entregar uma calculadora “estilo Windows” com operações essenciais e UX sólida, sem gambiarras na lógica.</w:t>
@@ -194,11 +225,13 @@
       <w:pPr>
         <w:pStyle w:val="Heading2"/>
         <w:rPr>
-          <w:lang w:val="pt-BR"/>
-        </w:rPr>
-      </w:pPr>
-      <w:r>
-        <w:rPr>
+          <w:rFonts w:ascii="Arial" w:hAnsi="Arial" w:cs="Arial"/>
+          <w:lang w:val="pt-BR"/>
+        </w:rPr>
+      </w:pPr>
+      <w:r>
+        <w:rPr>
+          <w:rFonts w:ascii="Arial" w:hAnsi="Arial" w:cs="Arial"/>
           <w:lang w:val="pt-BR"/>
         </w:rPr>
         <w:t>2.2 Fora do escopo (por enquanto)</w:t>
@@ -208,11 +241,13 @@
       <w:pPr>
         <w:pStyle w:val="ListBullet"/>
         <w:rPr>
-          <w:lang w:val="pt-BR"/>
-        </w:rPr>
-      </w:pPr>
-      <w:r>
-        <w:rPr>
+          <w:rFonts w:ascii="Arial" w:hAnsi="Arial" w:cs="Arial"/>
+          <w:lang w:val="pt-BR"/>
+        </w:rPr>
+      </w:pPr>
+      <w:r>
+        <w:rPr>
+          <w:rFonts w:ascii="Arial" w:hAnsi="Arial" w:cs="Arial"/>
           <w:lang w:val="pt-BR"/>
         </w:rPr>
         <w:t>Percentual (%), raiz, potência, memória (M+, MR…), histórico completo, parênteses e avaliação de expressões completas.</w:t>
@@ -222,11 +257,13 @@
       <w:pPr>
         <w:pStyle w:val="ListBullet"/>
         <w:rPr>
-          <w:lang w:val="pt-BR"/>
-        </w:rPr>
-      </w:pPr>
-      <w:r>
-        <w:rPr>
+          <w:rFonts w:ascii="Arial" w:hAnsi="Arial" w:cs="Arial"/>
+          <w:lang w:val="pt-BR"/>
+        </w:rPr>
+      </w:pPr>
+      <w:r>
+        <w:rPr>
+          <w:rFonts w:ascii="Arial" w:hAnsi="Arial" w:cs="Arial"/>
           <w:lang w:val="pt-BR"/>
         </w:rPr>
         <w:t>Tema idêntico ao Windows 11 (vamos mirar “bonito e consistente”, não clonagem).</w:t>
@@ -235,16 +272,28 @@
     <w:p>
       <w:pPr>
         <w:pStyle w:val="Heading1"/>
-      </w:pPr>
-      <w:r>
+        <w:rPr>
+          <w:rFonts w:ascii="Arial" w:hAnsi="Arial" w:cs="Arial"/>
+        </w:rPr>
+      </w:pPr>
+      <w:r>
+        <w:rPr>
+          <w:rFonts w:ascii="Arial" w:hAnsi="Arial" w:cs="Arial"/>
+        </w:rPr>
         <w:t>3. Requisitos funcionais</w:t>
       </w:r>
     </w:p>
     <w:p>
       <w:pPr>
         <w:pStyle w:val="Heading2"/>
-      </w:pPr>
-      <w:r>
+        <w:rPr>
+          <w:rFonts w:ascii="Arial" w:hAnsi="Arial" w:cs="Arial"/>
+        </w:rPr>
+      </w:pPr>
+      <w:r>
+        <w:rPr>
+          <w:rFonts w:ascii="Arial" w:hAnsi="Arial" w:cs="Arial"/>
+        </w:rPr>
         <w:t>3.1 Funções essenciais</w:t>
       </w:r>
     </w:p>
@@ -252,11 +301,13 @@
       <w:pPr>
         <w:pStyle w:val="ListBullet"/>
         <w:rPr>
-          <w:lang w:val="pt-BR"/>
-        </w:rPr>
-      </w:pPr>
-      <w:r>
-        <w:rPr>
+          <w:rFonts w:ascii="Arial" w:hAnsi="Arial" w:cs="Arial"/>
+          <w:lang w:val="pt-BR"/>
+        </w:rPr>
+      </w:pPr>
+      <w:r>
+        <w:rPr>
+          <w:rFonts w:ascii="Arial" w:hAnsi="Arial" w:cs="Arial"/>
           <w:lang w:val="pt-BR"/>
         </w:rPr>
         <w:t>Entrada de números inteiros e decimais.</w:t>
@@ -266,11 +317,13 @@
       <w:pPr>
         <w:pStyle w:val="ListBullet"/>
         <w:rPr>
-          <w:lang w:val="pt-BR"/>
-        </w:rPr>
-      </w:pPr>
-      <w:r>
-        <w:rPr>
+          <w:rFonts w:ascii="Arial" w:hAnsi="Arial" w:cs="Arial"/>
+          <w:lang w:val="pt-BR"/>
+        </w:rPr>
+      </w:pPr>
+      <w:r>
+        <w:rPr>
+          <w:rFonts w:ascii="Arial" w:hAnsi="Arial" w:cs="Arial"/>
           <w:lang w:val="pt-BR"/>
         </w:rPr>
         <w:t>Operações: adição (+), subtração (-), multiplicação (×), divisão (÷).</w:t>
@@ -279,22 +332,35 @@
     <w:p>
       <w:pPr>
         <w:pStyle w:val="ListBullet"/>
-      </w:pPr>
-      <w:r>
-        <w:rPr>
+        <w:rPr>
+          <w:rFonts w:ascii="Arial" w:hAnsi="Arial" w:cs="Arial"/>
+        </w:rPr>
+      </w:pPr>
+      <w:r>
+        <w:rPr>
+          <w:rFonts w:ascii="Arial" w:hAnsi="Arial" w:cs="Arial"/>
           <w:lang w:val="pt-BR"/>
         </w:rPr>
         <w:t xml:space="preserve">Comandos: = (resultado), C (reset total), CE (limpa entrada), Backspace (apaga último dígito), ± (inverte sinal), . </w:t>
       </w:r>
       <w:r>
+        <w:rPr>
+          <w:rFonts w:ascii="Arial" w:hAnsi="Arial" w:cs="Arial"/>
+        </w:rPr>
         <w:t>(</w:t>
       </w:r>
       <w:proofErr w:type="spellStart"/>
       <w:r>
+        <w:rPr>
+          <w:rFonts w:ascii="Arial" w:hAnsi="Arial" w:cs="Arial"/>
+        </w:rPr>
         <w:t>ponto</w:t>
       </w:r>
       <w:proofErr w:type="spellEnd"/>
       <w:r>
+        <w:rPr>
+          <w:rFonts w:ascii="Arial" w:hAnsi="Arial" w:cs="Arial"/>
+        </w:rPr>
         <w:t xml:space="preserve"> decimal).</w:t>
       </w:r>
     </w:p>
@@ -302,11 +368,13 @@
       <w:pPr>
         <w:pStyle w:val="ListBullet"/>
         <w:rPr>
-          <w:lang w:val="pt-BR"/>
-        </w:rPr>
-      </w:pPr>
-      <w:r>
-        <w:rPr>
+          <w:rFonts w:ascii="Arial" w:hAnsi="Arial" w:cs="Arial"/>
+          <w:lang w:val="pt-BR"/>
+        </w:rPr>
+      </w:pPr>
+      <w:r>
+        <w:rPr>
+          <w:rFonts w:ascii="Arial" w:hAnsi="Arial" w:cs="Arial"/>
           <w:lang w:val="pt-BR"/>
         </w:rPr>
         <w:t>Display principal para o valor atual.</w:t>
@@ -316,11 +384,13 @@
       <w:pPr>
         <w:pStyle w:val="ListBullet"/>
         <w:rPr>
-          <w:lang w:val="pt-BR"/>
-        </w:rPr>
-      </w:pPr>
-      <w:r>
-        <w:rPr>
+          <w:rFonts w:ascii="Arial" w:hAnsi="Arial" w:cs="Arial"/>
+          <w:lang w:val="pt-BR"/>
+        </w:rPr>
+      </w:pPr>
+      <w:r>
+        <w:rPr>
+          <w:rFonts w:ascii="Arial" w:hAnsi="Arial" w:cs="Arial"/>
           <w:lang w:val="pt-BR"/>
         </w:rPr>
         <w:t>Display secundário (curto) para contexto (ex.: “10 +”).</w:t>
@@ -330,11 +400,13 @@
       <w:pPr>
         <w:pStyle w:val="Heading2"/>
         <w:rPr>
-          <w:lang w:val="pt-BR"/>
-        </w:rPr>
-      </w:pPr>
-      <w:r>
-        <w:rPr>
+          <w:rFonts w:ascii="Arial" w:hAnsi="Arial" w:cs="Arial"/>
+          <w:lang w:val="pt-BR"/>
+        </w:rPr>
+      </w:pPr>
+      <w:r>
+        <w:rPr>
+          <w:rFonts w:ascii="Arial" w:hAnsi="Arial" w:cs="Arial"/>
           <w:lang w:val="pt-BR"/>
         </w:rPr>
         <w:t>3.2 Atalhos de teclado (desde a primeira versão)</w:t>
@@ -343,24 +415,42 @@
     <w:p>
       <w:pPr>
         <w:pStyle w:val="ListBullet"/>
-      </w:pPr>
-      <w:r>
+        <w:rPr>
+          <w:rFonts w:ascii="Arial" w:hAnsi="Arial" w:cs="Arial"/>
+        </w:rPr>
+      </w:pPr>
+      <w:r>
+        <w:rPr>
+          <w:rFonts w:ascii="Arial" w:hAnsi="Arial" w:cs="Arial"/>
+        </w:rPr>
         <w:t>0–9 e Numpad 0–9: dígitos.</w:t>
       </w:r>
     </w:p>
     <w:p>
       <w:pPr>
         <w:pStyle w:val="ListBullet"/>
-      </w:pPr>
-      <w:r>
+        <w:rPr>
+          <w:rFonts w:ascii="Arial" w:hAnsi="Arial" w:cs="Arial"/>
+        </w:rPr>
+      </w:pPr>
+      <w:r>
+        <w:rPr>
+          <w:rFonts w:ascii="Arial" w:hAnsi="Arial" w:cs="Arial"/>
+        </w:rPr>
         <w:t>Numpad +, -, *, /: operadores.</w:t>
       </w:r>
     </w:p>
     <w:p>
       <w:pPr>
         <w:pStyle w:val="ListBullet"/>
-      </w:pPr>
-      <w:r>
+        <w:rPr>
+          <w:rFonts w:ascii="Arial" w:hAnsi="Arial" w:cs="Arial"/>
+        </w:rPr>
+      </w:pPr>
+      <w:r>
+        <w:rPr>
+          <w:rFonts w:ascii="Arial" w:hAnsi="Arial" w:cs="Arial"/>
+        </w:rPr>
         <w:lastRenderedPageBreak/>
         <w:t>Enter: (=).</w:t>
       </w:r>
@@ -368,51 +458,83 @@
     <w:p>
       <w:pPr>
         <w:pStyle w:val="ListBullet"/>
-      </w:pPr>
-      <w:r>
+        <w:rPr>
+          <w:rFonts w:ascii="Arial" w:hAnsi="Arial" w:cs="Arial"/>
+        </w:rPr>
+      </w:pPr>
+      <w:r>
+        <w:rPr>
+          <w:rFonts w:ascii="Arial" w:hAnsi="Arial" w:cs="Arial"/>
+        </w:rPr>
         <w:t>Esc: (C).</w:t>
       </w:r>
     </w:p>
     <w:p>
       <w:pPr>
         <w:pStyle w:val="ListBullet"/>
-      </w:pPr>
-      <w:r>
+        <w:rPr>
+          <w:rFonts w:ascii="Arial" w:hAnsi="Arial" w:cs="Arial"/>
+        </w:rPr>
+      </w:pPr>
+      <w:r>
+        <w:rPr>
+          <w:rFonts w:ascii="Arial" w:hAnsi="Arial" w:cs="Arial"/>
+        </w:rPr>
         <w:t>Delete: (CE).</w:t>
       </w:r>
     </w:p>
     <w:p>
       <w:pPr>
         <w:pStyle w:val="ListBullet"/>
-      </w:pPr>
-      <w:r>
+        <w:rPr>
+          <w:rFonts w:ascii="Arial" w:hAnsi="Arial" w:cs="Arial"/>
+        </w:rPr>
+      </w:pPr>
+      <w:r>
+        <w:rPr>
+          <w:rFonts w:ascii="Arial" w:hAnsi="Arial" w:cs="Arial"/>
+        </w:rPr>
         <w:t>Backspace: apagar último dígito.</w:t>
       </w:r>
     </w:p>
     <w:p>
       <w:pPr>
         <w:pStyle w:val="Heading1"/>
-      </w:pPr>
-      <w:r>
+        <w:rPr>
+          <w:rFonts w:ascii="Arial" w:hAnsi="Arial" w:cs="Arial"/>
+        </w:rPr>
+      </w:pPr>
+      <w:r>
+        <w:rPr>
+          <w:rFonts w:ascii="Arial" w:hAnsi="Arial" w:cs="Arial"/>
+        </w:rPr>
         <w:t>4. Regras de negócio</w:t>
       </w:r>
     </w:p>
     <w:p>
       <w:pPr>
         <w:pStyle w:val="Heading2"/>
-      </w:pPr>
-      <w:r>
+        <w:rPr>
+          <w:rFonts w:ascii="Arial" w:hAnsi="Arial" w:cs="Arial"/>
+        </w:rPr>
+      </w:pPr>
+      <w:r>
+        <w:rPr>
+          <w:rFonts w:ascii="Arial" w:hAnsi="Arial" w:cs="Arial"/>
+        </w:rPr>
         <w:t>4.1 Precisão e conversões (Decimal)</w:t>
       </w:r>
     </w:p>
     <w:p>
       <w:pPr>
         <w:rPr>
-          <w:lang w:val="pt-BR"/>
-        </w:rPr>
-      </w:pPr>
-      <w:r>
-        <w:rPr>
+          <w:rFonts w:ascii="Arial" w:hAnsi="Arial" w:cs="Arial"/>
+          <w:lang w:val="pt-BR"/>
+        </w:rPr>
+      </w:pPr>
+      <w:r>
+        <w:rPr>
+          <w:rFonts w:ascii="Arial" w:hAnsi="Arial" w:cs="Arial"/>
           <w:lang w:val="pt-BR"/>
         </w:rPr>
         <w:t>A Engine deve usar Decimal para cálculos internos. A entrada do usuário deve ser mantida como texto no display e convertida para Decimal apenas quando necessário (ex.: ao pressionar operador/igual).</w:t>
@@ -422,11 +544,13 @@
       <w:pPr>
         <w:pStyle w:val="ListBullet"/>
         <w:rPr>
-          <w:lang w:val="pt-BR"/>
-        </w:rPr>
-      </w:pPr>
-      <w:r>
-        <w:rPr>
+          <w:rFonts w:ascii="Arial" w:hAnsi="Arial" w:cs="Arial"/>
+          <w:lang w:val="pt-BR"/>
+        </w:rPr>
+      </w:pPr>
+      <w:r>
+        <w:rPr>
+          <w:rFonts w:ascii="Arial" w:hAnsi="Arial" w:cs="Arial"/>
           <w:lang w:val="pt-BR"/>
         </w:rPr>
         <w:t>Configurar o contexto do Decimal (precisão) de forma explícita.</w:t>
@@ -436,11 +560,13 @@
       <w:pPr>
         <w:pStyle w:val="ListBullet"/>
         <w:rPr>
-          <w:lang w:val="pt-BR"/>
-        </w:rPr>
-      </w:pPr>
-      <w:r>
-        <w:rPr>
+          <w:rFonts w:ascii="Arial" w:hAnsi="Arial" w:cs="Arial"/>
+          <w:lang w:val="pt-BR"/>
+        </w:rPr>
+      </w:pPr>
+      <w:r>
+        <w:rPr>
+          <w:rFonts w:ascii="Arial" w:hAnsi="Arial" w:cs="Arial"/>
           <w:lang w:val="pt-BR"/>
         </w:rPr>
         <w:t>Formatação do display: evitar notação científica sempre que possível; remover zeros desnecessários.</w:t>
@@ -450,11 +576,13 @@
       <w:pPr>
         <w:pStyle w:val="ListBullet"/>
         <w:rPr>
-          <w:lang w:val="pt-BR"/>
-        </w:rPr>
-      </w:pPr>
-      <w:r>
-        <w:rPr>
+          <w:rFonts w:ascii="Arial" w:hAnsi="Arial" w:cs="Arial"/>
+          <w:lang w:val="pt-BR"/>
+        </w:rPr>
+      </w:pPr>
+      <w:r>
+        <w:rPr>
+          <w:rFonts w:ascii="Arial" w:hAnsi="Arial" w:cs="Arial"/>
           <w:lang w:val="pt-BR"/>
         </w:rPr>
         <w:t>Definir limite de dígitos no display (ex.: 16–20) e a regra ao exceder (ex.: “Erro” ou notação controlada).</w:t>
@@ -463,20 +591,35 @@
     <w:p>
       <w:pPr>
         <w:pStyle w:val="Heading2"/>
-      </w:pPr>
-      <w:r>
+        <w:rPr>
+          <w:rFonts w:ascii="Arial" w:hAnsi="Arial" w:cs="Arial"/>
+        </w:rPr>
+      </w:pPr>
+      <w:r>
+        <w:rPr>
+          <w:rFonts w:ascii="Arial" w:hAnsi="Arial" w:cs="Arial"/>
+        </w:rPr>
         <w:t xml:space="preserve">4.2 </w:t>
       </w:r>
       <w:proofErr w:type="spellStart"/>
       <w:r>
+        <w:rPr>
+          <w:rFonts w:ascii="Arial" w:hAnsi="Arial" w:cs="Arial"/>
+        </w:rPr>
         <w:t>Erros</w:t>
       </w:r>
       <w:proofErr w:type="spellEnd"/>
       <w:r>
+        <w:rPr>
+          <w:rFonts w:ascii="Arial" w:hAnsi="Arial" w:cs="Arial"/>
+        </w:rPr>
         <w:t xml:space="preserve"> e </w:t>
       </w:r>
       <w:proofErr w:type="spellStart"/>
       <w:r>
+        <w:rPr>
+          <w:rFonts w:ascii="Arial" w:hAnsi="Arial" w:cs="Arial"/>
+        </w:rPr>
         <w:t>recuperação</w:t>
       </w:r>
       <w:proofErr w:type="spellEnd"/>
@@ -485,11 +628,13 @@
       <w:pPr>
         <w:pStyle w:val="ListBullet"/>
         <w:rPr>
-          <w:lang w:val="pt-BR"/>
-        </w:rPr>
-      </w:pPr>
-      <w:r>
-        <w:rPr>
+          <w:rFonts w:ascii="Arial" w:hAnsi="Arial" w:cs="Arial"/>
+          <w:lang w:val="pt-BR"/>
+        </w:rPr>
+      </w:pPr>
+      <w:r>
+        <w:rPr>
+          <w:rFonts w:ascii="Arial" w:hAnsi="Arial" w:cs="Arial"/>
           <w:lang w:val="pt-BR"/>
         </w:rPr>
         <w:t>Divisão por zero deve exibir “Erro” sem encerrar o programa.</w:t>
@@ -499,11 +644,13 @@
       <w:pPr>
         <w:pStyle w:val="ListBullet"/>
         <w:rPr>
-          <w:lang w:val="pt-BR"/>
-        </w:rPr>
-      </w:pPr>
-      <w:r>
-        <w:rPr>
+          <w:rFonts w:ascii="Arial" w:hAnsi="Arial" w:cs="Arial"/>
+          <w:lang w:val="pt-BR"/>
+        </w:rPr>
+      </w:pPr>
+      <w:r>
+        <w:rPr>
+          <w:rFonts w:ascii="Arial" w:hAnsi="Arial" w:cs="Arial"/>
           <w:lang w:val="pt-BR"/>
         </w:rPr>
         <w:t>Em estado de erro: permitir C (reset total) e permitir dígito/CE para iniciar nova entrada.</w:t>
@@ -513,11 +660,13 @@
       <w:pPr>
         <w:pStyle w:val="ListBullet"/>
         <w:rPr>
-          <w:lang w:val="pt-BR"/>
-        </w:rPr>
-      </w:pPr>
-      <w:r>
-        <w:rPr>
+          <w:rFonts w:ascii="Arial" w:hAnsi="Arial" w:cs="Arial"/>
+          <w:lang w:val="pt-BR"/>
+        </w:rPr>
+      </w:pPr>
+      <w:r>
+        <w:rPr>
+          <w:rFonts w:ascii="Arial" w:hAnsi="Arial" w:cs="Arial"/>
           <w:lang w:val="pt-BR"/>
         </w:rPr>
         <w:t>Operadores e “=” devem ser ignorados enquanto estiver em erro.</w:t>
@@ -526,16 +675,28 @@
     <w:p>
       <w:pPr>
         <w:pStyle w:val="Heading2"/>
-      </w:pPr>
-      <w:r>
+        <w:rPr>
+          <w:rFonts w:ascii="Arial" w:hAnsi="Arial" w:cs="Arial"/>
+        </w:rPr>
+      </w:pPr>
+      <w:r>
+        <w:rPr>
+          <w:rFonts w:ascii="Arial" w:hAnsi="Arial" w:cs="Arial"/>
+        </w:rPr>
         <w:t xml:space="preserve">4.3 Entrada decimal, </w:t>
       </w:r>
       <w:proofErr w:type="spellStart"/>
       <w:r>
+        <w:rPr>
+          <w:rFonts w:ascii="Arial" w:hAnsi="Arial" w:cs="Arial"/>
+        </w:rPr>
         <w:t>sinal</w:t>
       </w:r>
       <w:proofErr w:type="spellEnd"/>
       <w:r>
+        <w:rPr>
+          <w:rFonts w:ascii="Arial" w:hAnsi="Arial" w:cs="Arial"/>
+        </w:rPr>
         <w:t xml:space="preserve"> e backspace</w:t>
       </w:r>
     </w:p>
@@ -543,11 +704,13 @@
       <w:pPr>
         <w:pStyle w:val="ListBullet"/>
         <w:rPr>
-          <w:lang w:val="pt-BR"/>
-        </w:rPr>
-      </w:pPr>
-      <w:r>
-        <w:rPr>
+          <w:rFonts w:ascii="Arial" w:hAnsi="Arial" w:cs="Arial"/>
+          <w:lang w:val="pt-BR"/>
+        </w:rPr>
+      </w:pPr>
+      <w:r>
+        <w:rPr>
+          <w:rFonts w:ascii="Arial" w:hAnsi="Arial" w:cs="Arial"/>
           <w:lang w:val="pt-BR"/>
         </w:rPr>
         <w:t>Ignorar múltiplos pontos decimais (ex.: “1..2” vira “1.2”).</w:t>
@@ -557,11 +720,13 @@
       <w:pPr>
         <w:pStyle w:val="ListBullet"/>
         <w:rPr>
-          <w:lang w:val="pt-BR"/>
-        </w:rPr>
-      </w:pPr>
-      <w:r>
-        <w:rPr>
+          <w:rFonts w:ascii="Arial" w:hAnsi="Arial" w:cs="Arial"/>
+          <w:lang w:val="pt-BR"/>
+        </w:rPr>
+      </w:pPr>
+      <w:r>
+        <w:rPr>
+          <w:rFonts w:ascii="Arial" w:hAnsi="Arial" w:cs="Arial"/>
           <w:lang w:val="pt-BR"/>
         </w:rPr>
         <w:t>± inverte o sinal do número atual (se estiver em “0”, mantém “0”).</w:t>
@@ -571,11 +736,13 @@
       <w:pPr>
         <w:pStyle w:val="ListBullet"/>
         <w:rPr>
-          <w:lang w:val="pt-BR"/>
-        </w:rPr>
-      </w:pPr>
-      <w:r>
-        <w:rPr>
+          <w:rFonts w:ascii="Arial" w:hAnsi="Arial" w:cs="Arial"/>
+          <w:lang w:val="pt-BR"/>
+        </w:rPr>
+      </w:pPr>
+      <w:r>
+        <w:rPr>
+          <w:rFonts w:ascii="Arial" w:hAnsi="Arial" w:cs="Arial"/>
           <w:lang w:val="pt-BR"/>
         </w:rPr>
         <w:t>Backspace remove o último caractere; se ficar vazio, volta para “0”.</w:t>
@@ -584,24 +751,42 @@
     <w:p>
       <w:pPr>
         <w:pStyle w:val="Heading2"/>
-      </w:pPr>
-      <w:r>
+        <w:rPr>
+          <w:rFonts w:ascii="Arial" w:hAnsi="Arial" w:cs="Arial"/>
+        </w:rPr>
+      </w:pPr>
+      <w:r>
+        <w:rPr>
+          <w:rFonts w:ascii="Arial" w:hAnsi="Arial" w:cs="Arial"/>
+        </w:rPr>
         <w:t xml:space="preserve">4.4 </w:t>
       </w:r>
       <w:proofErr w:type="spellStart"/>
       <w:r>
+        <w:rPr>
+          <w:rFonts w:ascii="Arial" w:hAnsi="Arial" w:cs="Arial"/>
+        </w:rPr>
         <w:t>Encadeamento</w:t>
       </w:r>
       <w:proofErr w:type="spellEnd"/>
       <w:r>
+        <w:rPr>
+          <w:rFonts w:ascii="Arial" w:hAnsi="Arial" w:cs="Arial"/>
+        </w:rPr>
         <w:t xml:space="preserve"> e </w:t>
       </w:r>
       <w:proofErr w:type="spellStart"/>
       <w:r>
+        <w:rPr>
+          <w:rFonts w:ascii="Arial" w:hAnsi="Arial" w:cs="Arial"/>
+        </w:rPr>
         <w:t>troca</w:t>
       </w:r>
       <w:proofErr w:type="spellEnd"/>
       <w:r>
+        <w:rPr>
+          <w:rFonts w:ascii="Arial" w:hAnsi="Arial" w:cs="Arial"/>
+        </w:rPr>
         <w:t xml:space="preserve"> de operador</w:t>
       </w:r>
     </w:p>
@@ -609,11 +794,13 @@
       <w:pPr>
         <w:pStyle w:val="ListBullet"/>
         <w:rPr>
-          <w:lang w:val="pt-BR"/>
-        </w:rPr>
-      </w:pPr>
-      <w:r>
-        <w:rPr>
+          <w:rFonts w:ascii="Arial" w:hAnsi="Arial" w:cs="Arial"/>
+          <w:lang w:val="pt-BR"/>
+        </w:rPr>
+      </w:pPr>
+      <w:r>
+        <w:rPr>
+          <w:rFonts w:ascii="Arial" w:hAnsi="Arial" w:cs="Arial"/>
           <w:lang w:val="pt-BR"/>
         </w:rPr>
         <w:t>Ao pressionar um operador com operação pendente, resolver a pendência antes de armazenar o novo operador (ex.: 10 + 2 + 3 = 15).</w:t>
@@ -623,11 +810,13 @@
       <w:pPr>
         <w:pStyle w:val="ListBullet"/>
         <w:rPr>
-          <w:lang w:val="pt-BR"/>
-        </w:rPr>
-      </w:pPr>
-      <w:r>
-        <w:rPr>
+          <w:rFonts w:ascii="Arial" w:hAnsi="Arial" w:cs="Arial"/>
+          <w:lang w:val="pt-BR"/>
+        </w:rPr>
+      </w:pPr>
+      <w:r>
+        <w:rPr>
+          <w:rFonts w:ascii="Arial" w:hAnsi="Arial" w:cs="Arial"/>
           <w:lang w:val="pt-BR"/>
         </w:rPr>
         <w:t>Pressionar operador repetidamente deve trocar apenas o operador pendente (sem alterar valores).</w:t>
@@ -637,11 +826,13 @@
       <w:pPr>
         <w:pStyle w:val="ListBullet"/>
         <w:rPr>
-          <w:lang w:val="pt-BR"/>
-        </w:rPr>
-      </w:pPr>
-      <w:r>
-        <w:rPr>
+          <w:rFonts w:ascii="Arial" w:hAnsi="Arial" w:cs="Arial"/>
+          <w:lang w:val="pt-BR"/>
+        </w:rPr>
+      </w:pPr>
+      <w:r>
+        <w:rPr>
+          <w:rFonts w:ascii="Arial" w:hAnsi="Arial" w:cs="Arial"/>
           <w:lang w:val="pt-BR"/>
         </w:rPr>
         <w:t>Pressionar “=” sem operador pendente deve manter o valor atual.</w:t>
@@ -650,33 +841,56 @@
     <w:p>
       <w:pPr>
         <w:pStyle w:val="Heading2"/>
-      </w:pPr>
-      <w:r>
+        <w:rPr>
+          <w:rFonts w:ascii="Arial" w:hAnsi="Arial" w:cs="Arial"/>
+        </w:rPr>
+      </w:pPr>
+      <w:r>
+        <w:rPr>
+          <w:rFonts w:ascii="Arial" w:hAnsi="Arial" w:cs="Arial"/>
+        </w:rPr>
         <w:t xml:space="preserve">4.5 </w:t>
       </w:r>
       <w:proofErr w:type="spellStart"/>
       <w:r>
+        <w:rPr>
+          <w:rFonts w:ascii="Arial" w:hAnsi="Arial" w:cs="Arial"/>
+        </w:rPr>
         <w:t>Limpeza</w:t>
       </w:r>
       <w:proofErr w:type="spellEnd"/>
       <w:r>
+        <w:rPr>
+          <w:rFonts w:ascii="Arial" w:hAnsi="Arial" w:cs="Arial"/>
+        </w:rPr>
         <w:t xml:space="preserve"> (C vs CE)</w:t>
       </w:r>
     </w:p>
     <w:p>
       <w:pPr>
         <w:pStyle w:val="ListBullet"/>
-      </w:pPr>
-      <w:r>
+        <w:rPr>
+          <w:rFonts w:ascii="Arial" w:hAnsi="Arial" w:cs="Arial"/>
+        </w:rPr>
+      </w:pPr>
+      <w:r>
+        <w:rPr>
+          <w:rFonts w:ascii="Arial" w:hAnsi="Arial" w:cs="Arial"/>
+        </w:rPr>
         <w:t>C: limpa tudo (stored_value, pending_op, displays, modo).</w:t>
       </w:r>
     </w:p>
     <w:p>
       <w:pPr>
         <w:pStyle w:val="ListBullet"/>
-      </w:pPr>
-      <w:r>
-        <w:rPr>
+        <w:rPr>
+          <w:rFonts w:ascii="Arial" w:hAnsi="Arial" w:cs="Arial"/>
+          <w:lang w:val="pt-BR"/>
+        </w:rPr>
+      </w:pPr>
+      <w:r>
+        <w:rPr>
+          <w:rFonts w:ascii="Arial" w:hAnsi="Arial" w:cs="Arial"/>
           <w:lang w:val="pt-BR"/>
         </w:rPr>
         <w:t>CE: limpa apenas a entrada atual (display principal), mantendo stored_value e operador pendente.</w:t>
@@ -685,15 +899,22 @@
     <w:p>
       <w:pPr>
         <w:pStyle w:val="Heading1"/>
-      </w:pPr>
-      <w:r>
-        <w:rPr>
+        <w:rPr>
+          <w:rFonts w:ascii="Arial" w:hAnsi="Arial" w:cs="Arial"/>
+        </w:rPr>
+      </w:pPr>
+      <w:r>
+        <w:rPr>
+          <w:rFonts w:ascii="Arial" w:hAnsi="Arial" w:cs="Arial"/>
           <w:lang w:val="pt-BR"/>
         </w:rPr>
         <w:t xml:space="preserve">5. </w:t>
       </w:r>
       <w:proofErr w:type="spellStart"/>
       <w:r>
+        <w:rPr>
+          <w:rFonts w:ascii="Arial" w:hAnsi="Arial" w:cs="Arial"/>
+        </w:rPr>
         <w:t>Arquitetura</w:t>
       </w:r>
       <w:proofErr w:type="spellEnd"/>
@@ -701,12 +922,21 @@
     <w:p>
       <w:pPr>
         <w:pStyle w:val="Heading2"/>
-      </w:pPr>
-      <w:r>
+        <w:rPr>
+          <w:rFonts w:ascii="Arial" w:hAnsi="Arial" w:cs="Arial"/>
+        </w:rPr>
+      </w:pPr>
+      <w:r>
+        <w:rPr>
+          <w:rFonts w:ascii="Arial" w:hAnsi="Arial" w:cs="Arial"/>
+        </w:rPr>
         <w:t xml:space="preserve">5.1 </w:t>
       </w:r>
       <w:proofErr w:type="spellStart"/>
       <w:r>
+        <w:rPr>
+          <w:rFonts w:ascii="Arial" w:hAnsi="Arial" w:cs="Arial"/>
+        </w:rPr>
         <w:t>Camadas</w:t>
       </w:r>
       <w:proofErr w:type="spellEnd"/>
@@ -715,11 +945,13 @@
       <w:pPr>
         <w:pStyle w:val="ListBullet"/>
         <w:rPr>
-          <w:lang w:val="pt-BR"/>
-        </w:rPr>
-      </w:pPr>
-      <w:r>
-        <w:rPr>
+          <w:rFonts w:ascii="Arial" w:hAnsi="Arial" w:cs="Arial"/>
+          <w:lang w:val="pt-BR"/>
+        </w:rPr>
+      </w:pPr>
+      <w:r>
+        <w:rPr>
+          <w:rFonts w:ascii="Arial" w:hAnsi="Arial" w:cs="Arial"/>
           <w:lang w:val="pt-BR"/>
         </w:rPr>
         <w:t>Engine (cérebro): estado + regras + métodos de “teclas”.</w:t>
@@ -729,11 +961,13 @@
       <w:pPr>
         <w:pStyle w:val="ListBullet"/>
         <w:rPr>
-          <w:lang w:val="pt-BR"/>
-        </w:rPr>
-      </w:pPr>
-      <w:r>
-        <w:rPr>
+          <w:rFonts w:ascii="Arial" w:hAnsi="Arial" w:cs="Arial"/>
+          <w:lang w:val="pt-BR"/>
+        </w:rPr>
+      </w:pPr>
+      <w:r>
+        <w:rPr>
+          <w:rFonts w:ascii="Arial" w:hAnsi="Arial" w:cs="Arial"/>
           <w:lang w:val="pt-BR"/>
         </w:rPr>
         <w:t>GUI (cara): botões/teclado chamam a Engine e atualizam os displays.</w:t>
@@ -748,6 +982,7 @@
         </w:numPr>
         <w:ind w:left="360" w:hanging="360"/>
         <w:rPr>
+          <w:rFonts w:ascii="Arial" w:hAnsi="Arial" w:cs="Arial"/>
           <w:lang w:val="pt-BR"/>
         </w:rPr>
       </w:pPr>
@@ -761,6 +996,7 @@
         </w:numPr>
         <w:ind w:left="360" w:hanging="360"/>
         <w:rPr>
+          <w:rFonts w:ascii="Arial" w:hAnsi="Arial" w:cs="Arial"/>
           <w:lang w:val="pt-BR"/>
         </w:rPr>
       </w:pPr>
@@ -769,11 +1005,13 @@
       <w:pPr>
         <w:pStyle w:val="Heading2"/>
         <w:rPr>
-          <w:lang w:val="pt-BR"/>
-        </w:rPr>
-      </w:pPr>
-      <w:r>
-        <w:rPr>
+          <w:rFonts w:ascii="Arial" w:hAnsi="Arial" w:cs="Arial"/>
+          <w:lang w:val="pt-BR"/>
+        </w:rPr>
+      </w:pPr>
+      <w:r>
+        <w:rPr>
+          <w:rFonts w:ascii="Arial" w:hAnsi="Arial" w:cs="Arial"/>
           <w:lang w:val="pt-BR"/>
         </w:rPr>
         <w:lastRenderedPageBreak/>
@@ -783,11 +1021,13 @@
     <w:p>
       <w:pPr>
         <w:rPr>
-          <w:lang w:val="pt-BR"/>
-        </w:rPr>
-      </w:pPr>
-      <w:r>
-        <w:rPr>
+          <w:rFonts w:ascii="Arial" w:hAnsi="Arial" w:cs="Arial"/>
+          <w:lang w:val="pt-BR"/>
+        </w:rPr>
+      </w:pPr>
+      <w:r>
+        <w:rPr>
+          <w:rFonts w:ascii="Arial" w:hAnsi="Arial" w:cs="Arial"/>
           <w:lang w:val="pt-BR"/>
         </w:rPr>
         <w:t>A classe CalculatorEngine deve manter um estado mínimo, claro e testável, por exemplo:</w:t>
@@ -796,53 +1036,92 @@
     <w:p>
       <w:pPr>
         <w:pStyle w:val="ListBullet"/>
+        <w:rPr>
+          <w:rFonts w:ascii="Arial" w:hAnsi="Arial" w:cs="Arial"/>
+        </w:rPr>
       </w:pPr>
       <w:proofErr w:type="spellStart"/>
       <w:r>
+        <w:rPr>
+          <w:rFonts w:ascii="Arial" w:hAnsi="Arial" w:cs="Arial"/>
+        </w:rPr>
         <w:t>display_text</w:t>
       </w:r>
       <w:proofErr w:type="spellEnd"/>
       <w:r>
+        <w:rPr>
+          <w:rFonts w:ascii="Arial" w:hAnsi="Arial" w:cs="Arial"/>
+        </w:rPr>
         <w:t xml:space="preserve"> (str): </w:t>
       </w:r>
       <w:proofErr w:type="spellStart"/>
       <w:r>
+        <w:rPr>
+          <w:rFonts w:ascii="Arial" w:hAnsi="Arial" w:cs="Arial"/>
+        </w:rPr>
         <w:t>texto</w:t>
       </w:r>
       <w:proofErr w:type="spellEnd"/>
       <w:r>
+        <w:rPr>
+          <w:rFonts w:ascii="Arial" w:hAnsi="Arial" w:cs="Arial"/>
+        </w:rPr>
         <w:t xml:space="preserve"> do display principal (ex.: “123”, “Erro”).</w:t>
       </w:r>
     </w:p>
     <w:p>
       <w:pPr>
         <w:pStyle w:val="ListBullet"/>
-      </w:pPr>
-      <w:r>
+        <w:rPr>
+          <w:rFonts w:ascii="Arial" w:hAnsi="Arial" w:cs="Arial"/>
+        </w:rPr>
+      </w:pPr>
+      <w:r>
+        <w:rPr>
+          <w:rFonts w:ascii="Arial" w:hAnsi="Arial" w:cs="Arial"/>
+        </w:rPr>
         <w:t>display_secondary (str): texto auxiliar (ex.: “10 +”).</w:t>
       </w:r>
     </w:p>
     <w:p>
       <w:pPr>
         <w:pStyle w:val="ListBullet"/>
-      </w:pPr>
-      <w:r>
+        <w:rPr>
+          <w:rFonts w:ascii="Arial" w:hAnsi="Arial" w:cs="Arial"/>
+        </w:rPr>
+      </w:pPr>
+      <w:r>
+        <w:rPr>
+          <w:rFonts w:ascii="Arial" w:hAnsi="Arial" w:cs="Arial"/>
+        </w:rPr>
         <w:t>stored_value (Decimal | None): operando armazenado.</w:t>
       </w:r>
     </w:p>
     <w:p>
       <w:pPr>
         <w:pStyle w:val="ListBullet"/>
-      </w:pPr>
-      <w:r>
+        <w:rPr>
+          <w:rFonts w:ascii="Arial" w:hAnsi="Arial" w:cs="Arial"/>
+        </w:rPr>
+      </w:pPr>
+      <w:r>
+        <w:rPr>
+          <w:rFonts w:ascii="Arial" w:hAnsi="Arial" w:cs="Arial"/>
+        </w:rPr>
         <w:t>pending_op (str | None): operador pendente (+, -, *, /).</w:t>
       </w:r>
     </w:p>
     <w:p>
       <w:pPr>
         <w:pStyle w:val="ListBullet"/>
-      </w:pPr>
-      <w:r>
+        <w:rPr>
+          <w:rFonts w:ascii="Arial" w:hAnsi="Arial" w:cs="Arial"/>
+        </w:rPr>
+      </w:pPr>
+      <w:r>
+        <w:rPr>
+          <w:rFonts w:ascii="Arial" w:hAnsi="Arial" w:cs="Arial"/>
+        </w:rPr>
         <w:t>mode (Enum/str): ENTERING, OP_PENDING, SHOWING_RESULT, ERROR (evita múltiplas flags).</w:t>
       </w:r>
     </w:p>
@@ -850,11 +1129,13 @@
       <w:pPr>
         <w:pStyle w:val="Heading2"/>
         <w:rPr>
-          <w:lang w:val="pt-BR"/>
-        </w:rPr>
-      </w:pPr>
-      <w:r>
-        <w:rPr>
+          <w:rFonts w:ascii="Arial" w:hAnsi="Arial" w:cs="Arial"/>
+          <w:lang w:val="pt-BR"/>
+        </w:rPr>
+      </w:pPr>
+      <w:r>
+        <w:rPr>
+          <w:rFonts w:ascii="Arial" w:hAnsi="Arial" w:cs="Arial"/>
           <w:lang w:val="pt-BR"/>
         </w:rPr>
         <w:t>5.3 API de “teclas” (métodos públicos)</w:t>
@@ -863,85 +1144,148 @@
     <w:p>
       <w:pPr>
         <w:pStyle w:val="ListBullet"/>
+        <w:rPr>
+          <w:rFonts w:ascii="Arial" w:hAnsi="Arial" w:cs="Arial"/>
+        </w:rPr>
       </w:pPr>
       <w:proofErr w:type="spellStart"/>
       <w:r>
+        <w:rPr>
+          <w:rFonts w:ascii="Arial" w:hAnsi="Arial" w:cs="Arial"/>
+        </w:rPr>
         <w:t>press_digit</w:t>
       </w:r>
       <w:proofErr w:type="spellEnd"/>
       <w:r>
+        <w:rPr>
+          <w:rFonts w:ascii="Arial" w:hAnsi="Arial" w:cs="Arial"/>
+        </w:rPr>
         <w:t>(d)</w:t>
       </w:r>
     </w:p>
     <w:p>
       <w:pPr>
         <w:pStyle w:val="ListBullet"/>
-      </w:pPr>
-      <w:r>
+        <w:rPr>
+          <w:rFonts w:ascii="Arial" w:hAnsi="Arial" w:cs="Arial"/>
+        </w:rPr>
+      </w:pPr>
+      <w:r>
+        <w:rPr>
+          <w:rFonts w:ascii="Arial" w:hAnsi="Arial" w:cs="Arial"/>
+        </w:rPr>
         <w:t>press_decimal()</w:t>
       </w:r>
     </w:p>
     <w:p>
       <w:pPr>
         <w:pStyle w:val="ListBullet"/>
-      </w:pPr>
-      <w:r>
+        <w:rPr>
+          <w:rFonts w:ascii="Arial" w:hAnsi="Arial" w:cs="Arial"/>
+        </w:rPr>
+      </w:pPr>
+      <w:r>
+        <w:rPr>
+          <w:rFonts w:ascii="Arial" w:hAnsi="Arial" w:cs="Arial"/>
+        </w:rPr>
         <w:t>press_operator(op)</w:t>
       </w:r>
     </w:p>
     <w:p>
       <w:pPr>
         <w:pStyle w:val="ListBullet"/>
-      </w:pPr>
-      <w:r>
+        <w:rPr>
+          <w:rFonts w:ascii="Arial" w:hAnsi="Arial" w:cs="Arial"/>
+        </w:rPr>
+      </w:pPr>
+      <w:r>
+        <w:rPr>
+          <w:rFonts w:ascii="Arial" w:hAnsi="Arial" w:cs="Arial"/>
+        </w:rPr>
         <w:t>press_equals()</w:t>
       </w:r>
     </w:p>
     <w:p>
       <w:pPr>
         <w:pStyle w:val="ListBullet"/>
-      </w:pPr>
-      <w:r>
+        <w:rPr>
+          <w:rFonts w:ascii="Arial" w:hAnsi="Arial" w:cs="Arial"/>
+        </w:rPr>
+      </w:pPr>
+      <w:r>
+        <w:rPr>
+          <w:rFonts w:ascii="Arial" w:hAnsi="Arial" w:cs="Arial"/>
+        </w:rPr>
         <w:t>press_clear()</w:t>
       </w:r>
     </w:p>
     <w:p>
       <w:pPr>
         <w:pStyle w:val="ListBullet"/>
-      </w:pPr>
-      <w:r>
+        <w:rPr>
+          <w:rFonts w:ascii="Arial" w:hAnsi="Arial" w:cs="Arial"/>
+        </w:rPr>
+      </w:pPr>
+      <w:r>
+        <w:rPr>
+          <w:rFonts w:ascii="Arial" w:hAnsi="Arial" w:cs="Arial"/>
+        </w:rPr>
         <w:t>press_clear_entry()</w:t>
       </w:r>
     </w:p>
     <w:p>
       <w:pPr>
         <w:pStyle w:val="ListBullet"/>
-      </w:pPr>
-      <w:r>
+        <w:rPr>
+          <w:rFonts w:ascii="Arial" w:hAnsi="Arial" w:cs="Arial"/>
+        </w:rPr>
+      </w:pPr>
+      <w:r>
+        <w:rPr>
+          <w:rFonts w:ascii="Arial" w:hAnsi="Arial" w:cs="Arial"/>
+        </w:rPr>
         <w:t>press_backspace()</w:t>
       </w:r>
     </w:p>
     <w:p>
       <w:pPr>
         <w:pStyle w:val="ListBullet"/>
-      </w:pPr>
-      <w:r>
+        <w:rPr>
+          <w:rFonts w:ascii="Arial" w:hAnsi="Arial" w:cs="Arial"/>
+        </w:rPr>
+      </w:pPr>
+      <w:r>
+        <w:rPr>
+          <w:rFonts w:ascii="Arial" w:hAnsi="Arial" w:cs="Arial"/>
+        </w:rPr>
         <w:t>press_toggle_sign()</w:t>
       </w:r>
     </w:p>
     <w:p>
       <w:pPr>
         <w:pStyle w:val="Heading2"/>
-      </w:pPr>
-      <w:r>
+        <w:rPr>
+          <w:rFonts w:ascii="Arial" w:hAnsi="Arial" w:cs="Arial"/>
+        </w:rPr>
+      </w:pPr>
+      <w:r>
+        <w:rPr>
+          <w:rFonts w:ascii="Arial" w:hAnsi="Arial" w:cs="Arial"/>
+        </w:rPr>
         <w:t>5.4 Estrutura sugerida de arquivos</w:t>
       </w:r>
     </w:p>
     <w:p>
       <w:pPr>
         <w:pStyle w:val="ListBullet"/>
-      </w:pPr>
-      <w:r>
+        <w:rPr>
+          <w:rFonts w:ascii="Arial" w:hAnsi="Arial" w:cs="Arial"/>
+        </w:rPr>
+      </w:pPr>
+      <w:r>
+        <w:rPr>
+          <w:rFonts w:ascii="Arial" w:hAnsi="Arial" w:cs="Arial"/>
+        </w:rPr>
         <w:t>calculadora/</w:t>
       </w:r>
     </w:p>
@@ -949,11 +1293,13 @@
       <w:pPr>
         <w:pStyle w:val="ListBullet"/>
         <w:rPr>
-          <w:lang w:val="pt-BR"/>
-        </w:rPr>
-      </w:pPr>
-      <w:r>
-        <w:rPr>
+          <w:rFonts w:ascii="Arial" w:hAnsi="Arial" w:cs="Arial"/>
+          <w:lang w:val="pt-BR"/>
+        </w:rPr>
+      </w:pPr>
+      <w:r>
+        <w:rPr>
+          <w:rFonts w:ascii="Arial" w:hAnsi="Arial" w:cs="Arial"/>
           <w:lang w:val="pt-BR"/>
         </w:rPr>
         <w:t xml:space="preserve">  engine.py    (apenas lógica e estado)</w:t>
@@ -962,59 +1308,99 @@
     <w:p>
       <w:pPr>
         <w:pStyle w:val="ListBullet"/>
-      </w:pPr>
-      <w:r>
-        <w:rPr>
+        <w:rPr>
+          <w:rFonts w:ascii="Arial" w:hAnsi="Arial" w:cs="Arial"/>
+        </w:rPr>
+      </w:pPr>
+      <w:r>
+        <w:rPr>
+          <w:rFonts w:ascii="Arial" w:hAnsi="Arial" w:cs="Arial"/>
           <w:lang w:val="pt-BR"/>
         </w:rPr>
         <w:t xml:space="preserve">  </w:t>
       </w:r>
       <w:r>
+        <w:rPr>
+          <w:rFonts w:ascii="Arial" w:hAnsi="Arial" w:cs="Arial"/>
+        </w:rPr>
         <w:t xml:space="preserve">app_tk.py </w:t>
       </w:r>
       <w:proofErr w:type="gramStart"/>
       <w:r>
+        <w:rPr>
+          <w:rFonts w:ascii="Arial" w:hAnsi="Arial" w:cs="Arial"/>
+        </w:rPr>
         <w:t xml:space="preserve">   (</w:t>
       </w:r>
       <w:proofErr w:type="spellStart"/>
       <w:proofErr w:type="gramEnd"/>
       <w:r>
+        <w:rPr>
+          <w:rFonts w:ascii="Arial" w:hAnsi="Arial" w:cs="Arial"/>
+        </w:rPr>
         <w:t>Tkinter</w:t>
       </w:r>
       <w:proofErr w:type="spellEnd"/>
       <w:r>
+        <w:rPr>
+          <w:rFonts w:ascii="Arial" w:hAnsi="Arial" w:cs="Arial"/>
+        </w:rPr>
         <w:t>: UI + bindings de teclado)</w:t>
       </w:r>
     </w:p>
     <w:p>
       <w:pPr>
         <w:pStyle w:val="ListBullet"/>
-      </w:pPr>
-      <w:r>
+        <w:rPr>
+          <w:rFonts w:ascii="Arial" w:hAnsi="Arial" w:cs="Arial"/>
+        </w:rPr>
+      </w:pPr>
+      <w:r>
+        <w:rPr>
+          <w:rFonts w:ascii="Arial" w:hAnsi="Arial" w:cs="Arial"/>
+        </w:rPr>
         <w:t xml:space="preserve">  tests_engine.py  (opcional no MVP, recomendado)</w:t>
       </w:r>
     </w:p>
     <w:p>
       <w:pPr>
         <w:pStyle w:val="ListBullet"/>
-      </w:pPr>
-      <w:r>
+        <w:rPr>
+          <w:rFonts w:ascii="Arial" w:hAnsi="Arial" w:cs="Arial"/>
+        </w:rPr>
+      </w:pPr>
+      <w:r>
+        <w:rPr>
+          <w:rFonts w:ascii="Arial" w:hAnsi="Arial" w:cs="Arial"/>
+        </w:rPr>
         <w:t xml:space="preserve">  README.md</w:t>
       </w:r>
     </w:p>
     <w:p>
       <w:pPr>
         <w:pStyle w:val="Heading1"/>
-      </w:pPr>
-      <w:r>
+        <w:rPr>
+          <w:rFonts w:ascii="Arial" w:hAnsi="Arial" w:cs="Arial"/>
+        </w:rPr>
+      </w:pPr>
+      <w:r>
+        <w:rPr>
+          <w:rFonts w:ascii="Arial" w:hAnsi="Arial" w:cs="Arial"/>
+        </w:rPr>
         <w:t>6. Plano de execução (milestones)</w:t>
       </w:r>
     </w:p>
     <w:p>
       <w:pPr>
         <w:pStyle w:val="Heading2"/>
-      </w:pPr>
-      <w:r>
+        <w:rPr>
+          <w:rFonts w:ascii="Arial" w:hAnsi="Arial" w:cs="Arial"/>
+        </w:rPr>
+      </w:pPr>
+      <w:r>
+        <w:rPr>
+          <w:rFonts w:ascii="Arial" w:hAnsi="Arial" w:cs="Arial"/>
+        </w:rPr>
         <w:t>6.1 M1 — Engine blindada</w:t>
       </w:r>
     </w:p>
@@ -1022,11 +1408,13 @@
       <w:pPr>
         <w:pStyle w:val="ListBullet"/>
         <w:rPr>
-          <w:lang w:val="pt-BR"/>
-        </w:rPr>
-      </w:pPr>
-      <w:r>
-        <w:rPr>
+          <w:rFonts w:ascii="Arial" w:hAnsi="Arial" w:cs="Arial"/>
+          <w:lang w:val="pt-BR"/>
+        </w:rPr>
+      </w:pPr>
+      <w:r>
+        <w:rPr>
+          <w:rFonts w:ascii="Arial" w:hAnsi="Arial" w:cs="Arial"/>
           <w:lang w:val="pt-BR"/>
         </w:rPr>
         <w:t>Objetivo: lógica perfeita, testada no terminal, usando Decimal.</w:t>
@@ -1036,11 +1424,13 @@
       <w:pPr>
         <w:pStyle w:val="ListBullet"/>
         <w:rPr>
-          <w:lang w:val="pt-BR"/>
-        </w:rPr>
-      </w:pPr>
-      <w:r>
-        <w:rPr>
+          <w:rFonts w:ascii="Arial" w:hAnsi="Arial" w:cs="Arial"/>
+          <w:lang w:val="pt-BR"/>
+        </w:rPr>
+      </w:pPr>
+      <w:r>
+        <w:rPr>
+          <w:rFonts w:ascii="Arial" w:hAnsi="Arial" w:cs="Arial"/>
           <w:lang w:val="pt-BR"/>
         </w:rPr>
         <w:t>Entregáveis: engine.py (+ simulação CLI simples ou testes).</w:t>
@@ -1050,11 +1440,13 @@
       <w:pPr>
         <w:pStyle w:val="ListBullet"/>
         <w:rPr>
-          <w:lang w:val="pt-BR"/>
-        </w:rPr>
-      </w:pPr>
-      <w:r>
-        <w:rPr>
+          <w:rFonts w:ascii="Arial" w:hAnsi="Arial" w:cs="Arial"/>
+          <w:lang w:val="pt-BR"/>
+        </w:rPr>
+      </w:pPr>
+      <w:r>
+        <w:rPr>
+          <w:rFonts w:ascii="Arial" w:hAnsi="Arial" w:cs="Arial"/>
           <w:lang w:val="pt-BR"/>
         </w:rPr>
         <w:t>Aceite mínimo: 0.1 + 0.2 = 0.3; divisão por zero -&gt; “Erro”; CE/C/backspace OK; troca de operador OK.</w:t>
@@ -1063,8 +1455,14 @@
     <w:p>
       <w:pPr>
         <w:pStyle w:val="Heading2"/>
-      </w:pPr>
-      <w:r>
+        <w:rPr>
+          <w:rFonts w:ascii="Arial" w:hAnsi="Arial" w:cs="Arial"/>
+        </w:rPr>
+      </w:pPr>
+      <w:r>
+        <w:rPr>
+          <w:rFonts w:ascii="Arial" w:hAnsi="Arial" w:cs="Arial"/>
+        </w:rPr>
         <w:t>6.2 M2 — GUI conectada (Tkinter)</w:t>
       </w:r>
     </w:p>
@@ -1072,11 +1470,13 @@
       <w:pPr>
         <w:pStyle w:val="ListBullet"/>
         <w:rPr>
-          <w:lang w:val="pt-BR"/>
-        </w:rPr>
-      </w:pPr>
-      <w:r>
-        <w:rPr>
+          <w:rFonts w:ascii="Arial" w:hAnsi="Arial" w:cs="Arial"/>
+          <w:lang w:val="pt-BR"/>
+        </w:rPr>
+      </w:pPr>
+      <w:r>
+        <w:rPr>
+          <w:rFonts w:ascii="Arial" w:hAnsi="Arial" w:cs="Arial"/>
           <w:lang w:val="pt-BR"/>
         </w:rPr>
         <w:t>Objetivo: interface visual responsiva e fiel ao estado da Engine.</w:t>
@@ -1086,11 +1486,13 @@
       <w:pPr>
         <w:pStyle w:val="ListBullet"/>
         <w:rPr>
-          <w:lang w:val="pt-BR"/>
-        </w:rPr>
-      </w:pPr>
-      <w:r>
-        <w:rPr>
+          <w:rFonts w:ascii="Arial" w:hAnsi="Arial" w:cs="Arial"/>
+          <w:lang w:val="pt-BR"/>
+        </w:rPr>
+      </w:pPr>
+      <w:r>
+        <w:rPr>
+          <w:rFonts w:ascii="Arial" w:hAnsi="Arial" w:cs="Arial"/>
           <w:lang w:val="pt-BR"/>
         </w:rPr>
         <w:t>Entregáveis: app_tk.py com botões, display(s) e bindings de teclado.</w:t>
@@ -1100,11 +1502,13 @@
       <w:pPr>
         <w:pStyle w:val="ListBullet"/>
         <w:rPr>
-          <w:lang w:val="pt-BR"/>
-        </w:rPr>
-      </w:pPr>
-      <w:r>
-        <w:rPr>
+          <w:rFonts w:ascii="Arial" w:hAnsi="Arial" w:cs="Arial"/>
+          <w:lang w:val="pt-BR"/>
+        </w:rPr>
+      </w:pPr>
+      <w:r>
+        <w:rPr>
+          <w:rFonts w:ascii="Arial" w:hAnsi="Arial" w:cs="Arial"/>
           <w:lang w:val="pt-BR"/>
         </w:rPr>
         <w:t>Aceite mínimo: clique e teclado funcionam; UI não contém lógica de cálculo; erro e limpeza refletem o estado corretamente.</w:t>
@@ -1113,11 +1517,13 @@
     <w:p>
       <w:pPr>
         <w:rPr>
-          <w:lang w:val="pt-BR"/>
-        </w:rPr>
-      </w:pPr>
-      <w:r>
-        <w:rPr>
+          <w:rFonts w:ascii="Arial" w:hAnsi="Arial" w:cs="Arial"/>
+          <w:lang w:val="pt-BR"/>
+        </w:rPr>
+      </w:pPr>
+      <w:r>
+        <w:rPr>
+          <w:rFonts w:ascii="Arial" w:hAnsi="Arial" w:cs="Arial"/>
           <w:lang w:val="pt-BR"/>
         </w:rPr>
         <w:br w:type="page"/>
@@ -1126,17 +1532,29 @@
     <w:p>
       <w:pPr>
         <w:pStyle w:val="Heading2"/>
-      </w:pPr>
-      <w:r>
+        <w:rPr>
+          <w:rFonts w:ascii="Arial" w:hAnsi="Arial" w:cs="Arial"/>
+        </w:rPr>
+      </w:pPr>
+      <w:r>
+        <w:rPr>
+          <w:rFonts w:ascii="Arial" w:hAnsi="Arial" w:cs="Arial"/>
+        </w:rPr>
         <w:lastRenderedPageBreak/>
         <w:t xml:space="preserve">6.3 M3 — </w:t>
       </w:r>
       <w:proofErr w:type="spellStart"/>
       <w:r>
+        <w:rPr>
+          <w:rFonts w:ascii="Arial" w:hAnsi="Arial" w:cs="Arial"/>
+        </w:rPr>
         <w:t>Polimento</w:t>
       </w:r>
       <w:proofErr w:type="spellEnd"/>
       <w:r>
+        <w:rPr>
+          <w:rFonts w:ascii="Arial" w:hAnsi="Arial" w:cs="Arial"/>
+        </w:rPr>
         <w:t xml:space="preserve"> e UX</w:t>
       </w:r>
     </w:p>
@@ -1144,11 +1562,13 @@
       <w:pPr>
         <w:pStyle w:val="ListBullet"/>
         <w:rPr>
-          <w:lang w:val="pt-BR"/>
-        </w:rPr>
-      </w:pPr>
-      <w:r>
-        <w:rPr>
+          <w:rFonts w:ascii="Arial" w:hAnsi="Arial" w:cs="Arial"/>
+          <w:lang w:val="pt-BR"/>
+        </w:rPr>
+      </w:pPr>
+      <w:r>
+        <w:rPr>
+          <w:rFonts w:ascii="Arial" w:hAnsi="Arial" w:cs="Arial"/>
           <w:lang w:val="pt-BR"/>
         </w:rPr>
         <w:t>Objetivo: melhorar usabilidade e apresentação sem comprometer a arquitetura.</w:t>
@@ -1158,11 +1578,13 @@
       <w:pPr>
         <w:pStyle w:val="ListBullet"/>
         <w:rPr>
-          <w:lang w:val="pt-BR"/>
-        </w:rPr>
-      </w:pPr>
-      <w:r>
-        <w:rPr>
+          <w:rFonts w:ascii="Arial" w:hAnsi="Arial" w:cs="Arial"/>
+          <w:lang w:val="pt-BR"/>
+        </w:rPr>
+      </w:pPr>
+      <w:r>
+        <w:rPr>
+          <w:rFonts w:ascii="Arial" w:hAnsi="Arial" w:cs="Arial"/>
           <w:lang w:val="pt-BR"/>
         </w:rPr>
         <w:t>Entregáveis: layout refinado (grid), espaçamento consistente, display secundário, tratamento de números grandes, feedback de erro.</w:t>
@@ -1172,11 +1594,13 @@
       <w:pPr>
         <w:pStyle w:val="ListBullet"/>
         <w:rPr>
-          <w:lang w:val="pt-BR"/>
-        </w:rPr>
-      </w:pPr>
-      <w:r>
-        <w:rPr>
+          <w:rFonts w:ascii="Arial" w:hAnsi="Arial" w:cs="Arial"/>
+          <w:lang w:val="pt-BR"/>
+        </w:rPr>
+      </w:pPr>
+      <w:r>
+        <w:rPr>
+          <w:rFonts w:ascii="Arial" w:hAnsi="Arial" w:cs="Arial"/>
           <w:lang w:val="pt-BR"/>
         </w:rPr>
         <w:t>Aceite mínimo: comportamento consistente em edge cases (erro recuperável, troca de operador, encadeamento previsível).</w:t>
@@ -1185,16 +1609,28 @@
     <w:p>
       <w:pPr>
         <w:pStyle w:val="Heading1"/>
-      </w:pPr>
-      <w:r>
+        <w:rPr>
+          <w:rFonts w:ascii="Arial" w:hAnsi="Arial" w:cs="Arial"/>
+        </w:rPr>
+      </w:pPr>
+      <w:r>
+        <w:rPr>
+          <w:rFonts w:ascii="Arial" w:hAnsi="Arial" w:cs="Arial"/>
+        </w:rPr>
         <w:t>7. Casos de teste obrigatórios</w:t>
       </w:r>
     </w:p>
     <w:p>
       <w:pPr>
         <w:pStyle w:val="ListNumber"/>
-      </w:pPr>
-      <w:r>
+        <w:rPr>
+          <w:rFonts w:ascii="Arial" w:hAnsi="Arial" w:cs="Arial"/>
+        </w:rPr>
+      </w:pPr>
+      <w:r>
+        <w:rPr>
+          <w:rFonts w:ascii="Arial" w:hAnsi="Arial" w:cs="Arial"/>
+        </w:rPr>
         <w:t>Soma simples: 10 + 2 = 12</w:t>
       </w:r>
     </w:p>
@@ -1202,11 +1638,13 @@
       <w:pPr>
         <w:pStyle w:val="ListNumber"/>
         <w:rPr>
-          <w:lang w:val="pt-BR"/>
-        </w:rPr>
-      </w:pPr>
-      <w:r>
-        <w:rPr>
+          <w:rFonts w:ascii="Arial" w:hAnsi="Arial" w:cs="Arial"/>
+          <w:lang w:val="pt-BR"/>
+        </w:rPr>
+      </w:pPr>
+      <w:r>
+        <w:rPr>
+          <w:rFonts w:ascii="Arial" w:hAnsi="Arial" w:cs="Arial"/>
           <w:lang w:val="pt-BR"/>
         </w:rPr>
         <w:t>Erro seguro: 5 ÷ 0 = “Erro”; depois C -&gt; “0”</w:t>
@@ -1215,13 +1653,22 @@
     <w:p>
       <w:pPr>
         <w:pStyle w:val="ListNumber"/>
+        <w:rPr>
+          <w:rFonts w:ascii="Arial" w:hAnsi="Arial" w:cs="Arial"/>
+        </w:rPr>
       </w:pPr>
       <w:proofErr w:type="spellStart"/>
       <w:r>
+        <w:rPr>
+          <w:rFonts w:ascii="Arial" w:hAnsi="Arial" w:cs="Arial"/>
+        </w:rPr>
         <w:t>Inversão</w:t>
       </w:r>
       <w:proofErr w:type="spellEnd"/>
       <w:r>
+        <w:rPr>
+          <w:rFonts w:ascii="Arial" w:hAnsi="Arial" w:cs="Arial"/>
+        </w:rPr>
         <w:t>: 9 ± -&gt; “-9”</w:t>
       </w:r>
     </w:p>
@@ -1229,11 +1676,13 @@
       <w:pPr>
         <w:pStyle w:val="ListNumber"/>
         <w:rPr>
-          <w:lang w:val="pt-BR"/>
-        </w:rPr>
-      </w:pPr>
-      <w:r>
-        <w:rPr>
+          <w:rFonts w:ascii="Arial" w:hAnsi="Arial" w:cs="Arial"/>
+          <w:lang w:val="pt-BR"/>
+        </w:rPr>
+      </w:pPr>
+      <w:r>
+        <w:rPr>
+          <w:rFonts w:ascii="Arial" w:hAnsi="Arial" w:cs="Arial"/>
           <w:lang w:val="pt-BR"/>
         </w:rPr>
         <w:t>Ponto duplo: 1 . 2 . 3 -&gt; “1.23” (ignora o segundo ponto)</w:t>
@@ -1242,16 +1691,28 @@
     <w:p>
       <w:pPr>
         <w:pStyle w:val="ListNumber"/>
-      </w:pPr>
-      <w:r>
+        <w:rPr>
+          <w:rFonts w:ascii="Arial" w:hAnsi="Arial" w:cs="Arial"/>
+        </w:rPr>
+      </w:pPr>
+      <w:r>
+        <w:rPr>
+          <w:rFonts w:ascii="Arial" w:hAnsi="Arial" w:cs="Arial"/>
+        </w:rPr>
         <w:t>CE: 12 + 7 CE 5 = -&gt; 17</w:t>
       </w:r>
     </w:p>
     <w:p>
       <w:pPr>
         <w:pStyle w:val="ListNumber"/>
-      </w:pPr>
-      <w:r>
+        <w:rPr>
+          <w:rFonts w:ascii="Arial" w:hAnsi="Arial" w:cs="Arial"/>
+        </w:rPr>
+      </w:pPr>
+      <w:r>
+        <w:rPr>
+          <w:rFonts w:ascii="Arial" w:hAnsi="Arial" w:cs="Arial"/>
+        </w:rPr>
         <w:t>Precisão: 0.1 + 0.2 = -&gt; 0.3</w:t>
       </w:r>
     </w:p>
@@ -1259,11 +1720,13 @@
       <w:pPr>
         <w:pStyle w:val="Heading1"/>
         <w:rPr>
-          <w:lang w:val="pt-BR"/>
-        </w:rPr>
-      </w:pPr>
-      <w:r>
-        <w:rPr>
+          <w:rFonts w:ascii="Arial" w:hAnsi="Arial" w:cs="Arial"/>
+          <w:lang w:val="pt-BR"/>
+        </w:rPr>
+      </w:pPr>
+      <w:r>
+        <w:rPr>
+          <w:rFonts w:ascii="Arial" w:hAnsi="Arial" w:cs="Arial"/>
           <w:lang w:val="pt-BR"/>
         </w:rPr>
         <w:t>8. Checklist de decisões (para evitar ambiguidade)</w:t>
@@ -1273,11 +1736,13 @@
       <w:pPr>
         <w:pStyle w:val="ListBullet"/>
         <w:rPr>
-          <w:lang w:val="pt-BR"/>
-        </w:rPr>
-      </w:pPr>
-      <w:r>
-        <w:rPr>
+          <w:rFonts w:ascii="Arial" w:hAnsi="Arial" w:cs="Arial"/>
+          <w:lang w:val="pt-BR"/>
+        </w:rPr>
+      </w:pPr>
+      <w:r>
+        <w:rPr>
+          <w:rFonts w:ascii="Arial" w:hAnsi="Arial" w:cs="Arial"/>
           <w:lang w:val="pt-BR"/>
         </w:rPr>
         <w:t>Limite de dígitos no display e regra ao exceder (Erro vs notação controlada).</w:t>
@@ -1287,11 +1752,13 @@
       <w:pPr>
         <w:pStyle w:val="ListBullet"/>
         <w:rPr>
-          <w:lang w:val="pt-BR"/>
-        </w:rPr>
-      </w:pPr>
-      <w:r>
-        <w:rPr>
+          <w:rFonts w:ascii="Arial" w:hAnsi="Arial" w:cs="Arial"/>
+          <w:lang w:val="pt-BR"/>
+        </w:rPr>
+      </w:pPr>
+      <w:r>
+        <w:rPr>
+          <w:rFonts w:ascii="Arial" w:hAnsi="Arial" w:cs="Arial"/>
           <w:lang w:val="pt-BR"/>
         </w:rPr>
         <w:t>Formatação de Decimal no display (remover zeros, evitar expoentes, arredondamento).</w:t>
@@ -1301,11 +1768,13 @@
       <w:pPr>
         <w:pStyle w:val="ListBullet"/>
         <w:rPr>
-          <w:lang w:val="pt-BR"/>
-        </w:rPr>
-      </w:pPr>
-      <w:r>
-        <w:rPr>
+          <w:rFonts w:ascii="Arial" w:hAnsi="Arial" w:cs="Arial"/>
+          <w:lang w:val="pt-BR"/>
+        </w:rPr>
+      </w:pPr>
+      <w:r>
+        <w:rPr>
+          <w:rFonts w:ascii="Arial" w:hAnsi="Arial" w:cs="Arial"/>
           <w:lang w:val="pt-BR"/>
         </w:rPr>
         <w:t>Comportamento de “=” repetido: opcional (pode ficar fora do MVP).</w:t>
@@ -1315,15 +1784,354 @@
       <w:pPr>
         <w:pStyle w:val="ListBullet"/>
         <w:rPr>
-          <w:lang w:val="pt-BR"/>
-        </w:rPr>
-      </w:pPr>
-      <w:r>
-        <w:rPr>
+          <w:rFonts w:ascii="Arial" w:hAnsi="Arial" w:cs="Arial"/>
+          <w:lang w:val="pt-BR"/>
+        </w:rPr>
+      </w:pPr>
+      <w:r>
+        <w:rPr>
+          <w:rFonts w:ascii="Arial" w:hAnsi="Arial" w:cs="Arial"/>
           <w:lang w:val="pt-BR"/>
         </w:rPr>
         <w:t>Tratamento de valores extremos (muito grandes/pequenos).</w:t>
       </w:r>
+    </w:p>
+    <w:p>
+      <w:pPr>
+        <w:pStyle w:val="Heading1"/>
+        <w:rPr>
+          <w:rFonts w:ascii="Arial" w:hAnsi="Arial" w:cs="Arial"/>
+          <w:lang w:val="pt-BR"/>
+        </w:rPr>
+      </w:pPr>
+      <w:r>
+        <w:rPr>
+          <w:rFonts w:ascii="Arial" w:hAnsi="Arial" w:cs="Arial"/>
+          <w:lang w:val="pt-BR"/>
+        </w:rPr>
+        <w:t>9</w:t>
+      </w:r>
+      <w:r>
+        <w:rPr>
+          <w:rFonts w:ascii="Arial" w:hAnsi="Arial" w:cs="Arial"/>
+          <w:lang w:val="pt-BR"/>
+        </w:rPr>
+        <w:t>. Status do Escopo — Implementado</w:t>
+      </w:r>
+    </w:p>
+    <w:p>
+      <w:pPr>
+        <w:pStyle w:val="ListBullet"/>
+        <w:rPr>
+          <w:rFonts w:ascii="Arial" w:hAnsi="Arial" w:cs="Arial"/>
+          <w:lang w:val="pt-BR"/>
+        </w:rPr>
+      </w:pPr>
+      <w:r>
+        <w:rPr>
+          <w:rFonts w:ascii="Arial" w:hAnsi="Arial" w:cs="Arial"/>
+          <w:lang w:val="pt-BR"/>
+        </w:rPr>
+        <w:t>Limite de dígitos no display e regra ao exceder (Erro vs notação controlada).</w:t>
+      </w:r>
+    </w:p>
+    <w:p>
+      <w:pPr>
+        <w:pStyle w:val="ListBullet"/>
+        <w:rPr>
+          <w:rFonts w:ascii="Arial" w:hAnsi="Arial" w:cs="Arial"/>
+        </w:rPr>
+      </w:pPr>
+      <w:r>
+        <w:rPr>
+          <w:rFonts w:ascii="Arial" w:hAnsi="Arial" w:cs="Arial"/>
+        </w:rPr>
+        <w:t xml:space="preserve"> Engine (</w:t>
+      </w:r>
+      <w:proofErr w:type="spellStart"/>
+      <w:r>
+        <w:rPr>
+          <w:rFonts w:ascii="Arial" w:hAnsi="Arial" w:cs="Arial"/>
+        </w:rPr>
+        <w:t>CalculatorEngine</w:t>
+      </w:r>
+      <w:proofErr w:type="spellEnd"/>
+      <w:r>
+        <w:rPr>
+          <w:rFonts w:ascii="Arial" w:hAnsi="Arial" w:cs="Arial"/>
+        </w:rPr>
+        <w:t xml:space="preserve">) </w:t>
+      </w:r>
+      <w:proofErr w:type="spellStart"/>
+      <w:r>
+        <w:rPr>
+          <w:rFonts w:ascii="Arial" w:hAnsi="Arial" w:cs="Arial"/>
+        </w:rPr>
+        <w:t>testável</w:t>
+      </w:r>
+      <w:proofErr w:type="spellEnd"/>
+      <w:r>
+        <w:rPr>
+          <w:rFonts w:ascii="Arial" w:hAnsi="Arial" w:cs="Arial"/>
+        </w:rPr>
+        <w:t xml:space="preserve"> (</w:t>
+      </w:r>
+      <w:proofErr w:type="spellStart"/>
+      <w:r>
+        <w:rPr>
+          <w:rFonts w:ascii="Arial" w:hAnsi="Arial" w:cs="Arial"/>
+        </w:rPr>
+        <w:t>pytest</w:t>
+      </w:r>
+      <w:proofErr w:type="spellEnd"/>
+      <w:r>
+        <w:rPr>
+          <w:rFonts w:ascii="Arial" w:hAnsi="Arial" w:cs="Arial"/>
+        </w:rPr>
+        <w:t>)</w:t>
+      </w:r>
+    </w:p>
+    <w:p>
+      <w:pPr>
+        <w:pStyle w:val="ListBullet"/>
+        <w:rPr>
+          <w:rFonts w:ascii="Arial" w:hAnsi="Arial" w:cs="Arial"/>
+        </w:rPr>
+      </w:pPr>
+      <w:r>
+        <w:rPr>
+          <w:rFonts w:ascii="Arial" w:hAnsi="Arial" w:cs="Arial"/>
+        </w:rPr>
+        <w:t xml:space="preserve"> </w:t>
+      </w:r>
+      <w:proofErr w:type="spellStart"/>
+      <w:r>
+        <w:rPr>
+          <w:rFonts w:ascii="Arial" w:hAnsi="Arial" w:cs="Arial"/>
+        </w:rPr>
+        <w:t>Operações</w:t>
+      </w:r>
+      <w:proofErr w:type="spellEnd"/>
+      <w:r>
+        <w:rPr>
+          <w:rFonts w:ascii="Arial" w:hAnsi="Arial" w:cs="Arial"/>
+        </w:rPr>
+        <w:t>: +, -, ×, ÷</w:t>
+      </w:r>
+    </w:p>
+    <w:p>
+      <w:pPr>
+        <w:pStyle w:val="ListBullet"/>
+        <w:rPr>
+          <w:rFonts w:ascii="Arial" w:hAnsi="Arial" w:cs="Arial"/>
+          <w:lang w:val="pt-BR"/>
+        </w:rPr>
+      </w:pPr>
+      <w:r>
+        <w:rPr>
+          <w:rFonts w:ascii="Arial" w:hAnsi="Arial" w:cs="Arial"/>
+          <w:lang w:val="pt-BR"/>
+        </w:rPr>
+        <w:t>Teclas/ações: C, CE, Backspace, ±, ponto, =</w:t>
+      </w:r>
+    </w:p>
+    <w:p>
+      <w:pPr>
+        <w:pStyle w:val="ListBullet"/>
+        <w:ind w:left="720" w:hanging="720"/>
+        <w:rPr>
+          <w:rFonts w:ascii="Arial" w:hAnsi="Arial" w:cs="Arial"/>
+          <w:lang w:val="pt-BR"/>
+        </w:rPr>
+      </w:pPr>
+      <w:r>
+        <w:rPr>
+          <w:rFonts w:ascii="Arial" w:hAnsi="Arial" w:cs="Arial"/>
+          <w:lang w:val="pt-BR"/>
+        </w:rPr>
+        <w:t>Tratamento de erro (ex.: divisão por zero)</w:t>
+      </w:r>
+    </w:p>
+    <w:p>
+      <w:pPr>
+        <w:pStyle w:val="ListBullet"/>
+        <w:rPr>
+          <w:rFonts w:ascii="Arial" w:hAnsi="Arial" w:cs="Arial"/>
+          <w:lang w:val="pt-BR"/>
+        </w:rPr>
+      </w:pPr>
+      <w:r>
+        <w:rPr>
+          <w:rFonts w:ascii="Arial" w:hAnsi="Arial" w:cs="Arial"/>
+          <w:lang w:val="pt-BR"/>
+        </w:rPr>
+        <w:t>GUI Tkinter integrada com a Engine</w:t>
+      </w:r>
+    </w:p>
+    <w:p>
+      <w:pPr>
+        <w:pStyle w:val="ListBullet"/>
+        <w:rPr>
+          <w:rFonts w:ascii="Arial" w:hAnsi="Arial" w:cs="Arial"/>
+          <w:lang w:val="pt-BR"/>
+        </w:rPr>
+      </w:pPr>
+      <w:r>
+        <w:rPr>
+          <w:rFonts w:ascii="Arial" w:hAnsi="Arial" w:cs="Arial"/>
+          <w:lang w:val="pt-BR"/>
+        </w:rPr>
+        <w:t>Estrutura “src-layout” e pacote instalável (</w:t>
+      </w:r>
+      <w:r>
+        <w:rPr>
+          <w:rStyle w:val="HTMLCode"/>
+          <w:rFonts w:ascii="Arial" w:eastAsiaTheme="minorEastAsia" w:hAnsi="Arial" w:cs="Arial"/>
+          <w:lang w:val="pt-BR"/>
+        </w:rPr>
+        <w:t>pip install -e .</w:t>
+      </w:r>
+      <w:r>
+        <w:rPr>
+          <w:rFonts w:ascii="Arial" w:hAnsi="Arial" w:cs="Arial"/>
+          <w:lang w:val="pt-BR"/>
+        </w:rPr>
+        <w:t>)</w:t>
+      </w:r>
+    </w:p>
+    <w:p>
+      <w:pPr>
+        <w:pStyle w:val="ListBullet"/>
+        <w:rPr>
+          <w:rFonts w:ascii="Arial" w:hAnsi="Arial" w:cs="Arial"/>
+          <w:lang w:val="pt-BR"/>
+        </w:rPr>
+      </w:pPr>
+      <w:r>
+        <w:rPr>
+          <w:rFonts w:ascii="Arial" w:hAnsi="Arial" w:cs="Arial"/>
+          <w:lang w:val="pt-BR"/>
+        </w:rPr>
+        <w:t xml:space="preserve">Execução: </w:t>
+      </w:r>
+      <w:r>
+        <w:rPr>
+          <w:rStyle w:val="HTMLCode"/>
+          <w:rFonts w:ascii="Arial" w:eastAsiaTheme="minorEastAsia" w:hAnsi="Arial" w:cs="Arial"/>
+          <w:lang w:val="pt-BR"/>
+        </w:rPr>
+        <w:t>python -m calculadora</w:t>
+      </w:r>
+      <w:r>
+        <w:rPr>
+          <w:rFonts w:ascii="Arial" w:hAnsi="Arial" w:cs="Arial"/>
+          <w:lang w:val="pt-BR"/>
+        </w:rPr>
+        <w:t xml:space="preserve"> e comando </w:t>
+      </w:r>
+      <w:r>
+        <w:rPr>
+          <w:rStyle w:val="HTMLCode"/>
+          <w:rFonts w:ascii="Arial" w:eastAsiaTheme="minorEastAsia" w:hAnsi="Arial" w:cs="Arial"/>
+          <w:lang w:val="pt-BR"/>
+        </w:rPr>
+        <w:t>calculadora</w:t>
+      </w:r>
+    </w:p>
+    <w:p>
+      <w:pPr>
+        <w:pStyle w:val="ListBullet"/>
+        <w:rPr>
+          <w:rFonts w:ascii="Arial" w:hAnsi="Arial" w:cs="Arial"/>
+        </w:rPr>
+      </w:pPr>
+      <w:proofErr w:type="spellStart"/>
+      <w:r>
+        <w:rPr>
+          <w:rFonts w:ascii="Arial" w:hAnsi="Arial" w:cs="Arial"/>
+        </w:rPr>
+        <w:t>Versionamento</w:t>
+      </w:r>
+      <w:proofErr w:type="spellEnd"/>
+      <w:r>
+        <w:rPr>
+          <w:rFonts w:ascii="Arial" w:hAnsi="Arial" w:cs="Arial"/>
+        </w:rPr>
+        <w:t xml:space="preserve"> Git + tags + releases (v0.1.0, v0.1.1, v0.1.2)</w:t>
+      </w:r>
+    </w:p>
+    <w:p>
+      <w:pPr>
+        <w:pStyle w:val="ListBullet"/>
+        <w:rPr>
+          <w:rFonts w:ascii="Arial" w:hAnsi="Arial" w:cs="Arial"/>
+        </w:rPr>
+      </w:pPr>
+      <w:r>
+        <w:rPr>
+          <w:rFonts w:ascii="Arial" w:hAnsi="Arial" w:cs="Arial"/>
+        </w:rPr>
+        <w:t>CI GitHub Actions (</w:t>
+      </w:r>
+      <w:proofErr w:type="spellStart"/>
+      <w:r>
+        <w:rPr>
+          <w:rFonts w:ascii="Arial" w:hAnsi="Arial" w:cs="Arial"/>
+        </w:rPr>
+        <w:t>pytest</w:t>
+      </w:r>
+      <w:proofErr w:type="spellEnd"/>
+      <w:r>
+        <w:rPr>
+          <w:rFonts w:ascii="Arial" w:hAnsi="Arial" w:cs="Arial"/>
+        </w:rPr>
+        <w:t>) + badge no README</w:t>
+      </w:r>
+    </w:p>
+    <w:p>
+      <w:pPr>
+        <w:pStyle w:val="ListBullet"/>
+        <w:rPr>
+          <w:rFonts w:ascii="Arial" w:hAnsi="Arial" w:cs="Arial"/>
+          <w:lang w:val="pt-BR"/>
+        </w:rPr>
+      </w:pPr>
+      <w:r>
+        <w:rPr>
+          <w:rFonts w:ascii="Arial" w:hAnsi="Arial" w:cs="Arial"/>
+          <w:lang w:val="pt-BR"/>
+        </w:rPr>
+        <w:t>Polimento de display (limite visual sem perder precisão)</w:t>
+      </w:r>
+    </w:p>
+    <w:p>
+      <w:pPr>
+        <w:pStyle w:val="ListBullet"/>
+        <w:rPr>
+          <w:rFonts w:ascii="Arial" w:hAnsi="Arial" w:cs="Arial"/>
+          <w:lang w:val="pt-BR"/>
+        </w:rPr>
+      </w:pPr>
+      <w:r>
+        <w:rPr>
+          <w:rFonts w:ascii="Arial" w:hAnsi="Arial" w:cs="Arial"/>
+          <w:lang w:val="pt-BR"/>
+        </w:rPr>
+        <w:t>tasks.ps1 (atalhos de dev)</w:t>
+      </w:r>
+    </w:p>
+    <w:p>
+      <w:pPr>
+        <w:pStyle w:val="ListBullet"/>
+        <w:numPr>
+          <w:ilvl w:val="0"/>
+          <w:numId w:val="0"/>
+        </w:numPr>
+        <w:rPr>
+          <w:rFonts w:ascii="Arial" w:hAnsi="Arial" w:cs="Arial"/>
+          <w:lang w:val="pt-BR"/>
+        </w:rPr>
+      </w:pPr>
     </w:p>
     <w:sectPr>
       <w:pgSz w:w="12240" w:h="15840"/>
@@ -1490,7 +2298,7 @@
   <w:abstractNum w:abstractNumId="8" w15:restartNumberingAfterBreak="0">
     <w:nsid w:val="FFFFFF89"/>
     <w:multiLevelType w:val="singleLevel"/>
-    <w:tmpl w:val="29761A62"/>
+    <w:tmpl w:val="30E07898"/>
     <w:lvl w:ilvl="0">
       <w:start w:val="1"/>
       <w:numFmt w:val="bullet"/>
@@ -12921,6 +13729,35 @@
       </w:tcPr>
     </w:tblStylePr>
   </w:style>
+  <w:style w:type="paragraph" w:styleId="NormalWeb">
+    <w:name w:val="Normal (Web)"/>
+    <w:basedOn w:val="Normal"/>
+    <w:uiPriority w:val="99"/>
+    <w:semiHidden/>
+    <w:unhideWhenUsed/>
+    <w:rsid w:val="0072711B"/>
+    <w:pPr>
+      <w:spacing w:before="100" w:beforeAutospacing="1" w:after="100" w:afterAutospacing="1" w:line="240" w:lineRule="auto"/>
+    </w:pPr>
+    <w:rPr>
+      <w:rFonts w:ascii="Times New Roman" w:eastAsia="Times New Roman" w:hAnsi="Times New Roman" w:cs="Times New Roman"/>
+      <w:sz w:val="24"/>
+      <w:szCs w:val="24"/>
+    </w:rPr>
+  </w:style>
+  <w:style w:type="character" w:styleId="HTMLCode">
+    <w:name w:val="HTML Code"/>
+    <w:basedOn w:val="DefaultParagraphFont"/>
+    <w:uiPriority w:val="99"/>
+    <w:semiHidden/>
+    <w:unhideWhenUsed/>
+    <w:rsid w:val="0072711B"/>
+    <w:rPr>
+      <w:rFonts w:ascii="Courier New" w:eastAsia="Times New Roman" w:hAnsi="Courier New" w:cs="Courier New"/>
+      <w:sz w:val="20"/>
+      <w:szCs w:val="20"/>
+    </w:rPr>
+  </w:style>
 </w:styles>
 </file>
 

</xml_diff>